<commit_message>
Deployed app and wrote reflection on GenAI
</commit_message>
<xml_diff>
--- a/ChatGPT Prompts.docx
+++ b/ChatGPT Prompts.docx
@@ -94,79 +94,6 @@
         <w:t xml:space="preserve">Me: </w:t>
       </w:r>
       <w:r>
-        <w:t>I implemented a reactable in the Shiny app. I want it to have a different color scheme in dark mode vs light mode. How do I do this?</w:t>
-      </w:r>
-    </w:p>
-    <w:p>
-      <w:r>
-        <w:t xml:space="preserve">ChatGPT: </w:t>
-      </w:r>
-      <w:r>
-        <w:t xml:space="preserve">To theme </w:t>
-      </w:r>
-      <w:r>
-        <w:rPr>
-          <w:b/>
-          <w:bCs/>
-        </w:rPr>
-        <w:t>reactable</w:t>
-      </w:r>
-      <w:r>
-        <w:t xml:space="preserve"> differently in light vs dark mode, you'll need two pieces:</w:t>
-      </w:r>
-    </w:p>
-    <w:p>
-      <w:pPr>
-        <w:numPr>
-          <w:ilvl w:val="0"/>
-          <w:numId w:val="1"/>
-        </w:numPr>
-      </w:pPr>
-      <w:r>
-        <w:rPr>
-          <w:b/>
-          <w:bCs/>
-        </w:rPr>
-        <w:t>Two style definitions</w:t>
-      </w:r>
-      <w:r>
-        <w:t xml:space="preserve"> (one for light, one for dark)</w:t>
-      </w:r>
-    </w:p>
-    <w:p>
-      <w:pPr>
-        <w:numPr>
-          <w:ilvl w:val="0"/>
-          <w:numId w:val="1"/>
-        </w:numPr>
-      </w:pPr>
-      <w:r>
-        <w:t xml:space="preserve">A way to </w:t>
-      </w:r>
-      <w:r>
-        <w:rPr>
-          <w:b/>
-          <w:bCs/>
-        </w:rPr>
-        <w:t>detect the active bslib theme</w:t>
-      </w:r>
-      <w:r>
-        <w:t xml:space="preserve"> and apply the correct style reactively.</w:t>
-      </w:r>
-    </w:p>
-    <w:p>
-      <w:r>
-        <w:t>Since you're already using {bslib} with input_dark_mode() / theme_toggle(), you can read the current theme using bs_current_theme() or session$theme. Then you conditionally assign a reactable theme.</w:t>
-      </w:r>
-      <w:r>
-        <w:t xml:space="preserve"> [Further examples on how to do each step.]</w:t>
-      </w:r>
-    </w:p>
-    <w:p>
-      <w:r>
-        <w:t xml:space="preserve">Me: </w:t>
-      </w:r>
-      <w:r>
         <w:t>The reactable does not respond to changes in the slider's I've put into the user interface. When the user changes the year and top genres, the table should respond by only showing the values within those ranges. Please troubleshoot my code to determine how to do this</w:t>
       </w:r>
       <w:r>
@@ -225,7 +152,6 @@
     </w:p>
     <w:p>
       <w:r>
-        <w:lastRenderedPageBreak/>
         <w:t xml:space="preserve">session$theme </w:t>
       </w:r>
       <w:r>
@@ -292,10 +218,80 @@
     </w:p>
     <w:p>
       <w:r>
+        <w:lastRenderedPageBreak/>
         <w:t>You have two main approaches:</w:t>
       </w:r>
       <w:r>
         <w:t xml:space="preserve"> [Instructions and examples on using layout_sidebar and forcing full width with CSS.]</w:t>
+      </w:r>
+    </w:p>
+    <w:p>
+      <w:r>
+        <w:t xml:space="preserve">Me: </w:t>
+      </w:r>
+      <w:r>
+        <w:t>I uploaded my app to shinyapps.io, but it displays it as "Undeployed". While deploying it, I got this error: Unhandled Exception: child_task=1619758811 child_task_status=error: Unhandled Exception: Unsupported R version 4.5.2 for operating system jammy. How do I fix it?</w:t>
+      </w:r>
+    </w:p>
+    <w:p>
+      <w:r>
+        <w:t xml:space="preserve">ChatGPT: </w:t>
+      </w:r>
+      <w:r>
+        <w:t>When you see the error:</w:t>
+      </w:r>
+    </w:p>
+    <w:p>
+      <w:r>
+        <w:rPr>
+          <w:i/>
+          <w:iCs/>
+        </w:rPr>
+        <w:t>“Unhandled Exception: … Unsupported R version 4.5.2 for operating system jammy.”</w:t>
+      </w:r>
+    </w:p>
+    <w:p>
+      <w:r>
+        <w:t xml:space="preserve">on shinyapps.io, that means the R version you're using locally is </w:t>
+      </w:r>
+      <w:r>
+        <w:rPr>
+          <w:b/>
+          <w:bCs/>
+        </w:rPr>
+        <w:t>newer than</w:t>
+      </w:r>
+      <w:r>
+        <w:t xml:space="preserve"> the version the server currently supports.</w:t>
+      </w:r>
+      <w:r>
+        <w:br/>
+        <w:t>Here’s how to fix it.</w:t>
+      </w:r>
+      <w:r>
+        <w:t xml:space="preserve"> [Further instructions on installing the version of R that the server accepts and redeploying the app.]</w:t>
+      </w:r>
+    </w:p>
+    <w:p/>
+    <w:p>
+      <w:r>
+        <w:t>Reflection:</w:t>
+      </w:r>
+    </w:p>
+    <w:p>
+      <w:r>
+        <w:t xml:space="preserve">I mostly used ChatGPT to troubleshoot my code and give me suggestions for functions to use when I couldn’t find something on Google. My main source of research for what code to use remained webpages talking about how to code in R, as well as StackExchange posts on more specific problems. </w:t>
+      </w:r>
+      <w:r>
+        <w:t>When I couldn’t find what I needed from these general sources, I would ask ChatGPT to tailor the code suggestions for my intended use.</w:t>
+      </w:r>
+    </w:p>
+    <w:p>
+      <w:r>
+        <w:t xml:space="preserve">This was a lot faster but also limited my understanding of the code. Browsing through more general information from documentation and forum posts forced me to understand what each piece of a suggested code did so I could compile it for the function I want. ChatGPT did a lot of that for me. Additionally, sometimes it suggested functions that I either couldn’t find mentions of when Googling, or were completely unrelated to what I needed. This leads me to believe that ChatGPT was hallucinating solutions, though I’m not enough of a coding expert to know for sure. In the future, I want to limit my use of ChatGPT so I can understand the </w:t>
+      </w:r>
+      <w:r>
+        <w:t>code I’m writing, and only use AI as a last resort.</w:t>
       </w:r>
     </w:p>
     <w:sectPr>
@@ -1032,6 +1028,7 @@
   <w:style w:type="character" w:default="1" w:styleId="DefaultParagraphFont">
     <w:name w:val="Default Paragraph Font"/>
     <w:uiPriority w:val="1"/>
+    <w:semiHidden/>
     <w:unhideWhenUsed/>
   </w:style>
   <w:style w:type="table" w:default="1" w:styleId="TableNormal">
@@ -1354,6 +1351,29 @@
     <w:rsid w:val="004A574F"/>
     <w:rPr>
       <w:rFonts w:ascii="Times New Roman" w:hAnsi="Times New Roman" w:cs="Times New Roman"/>
+    </w:rPr>
+  </w:style>
+  <w:style w:type="character" w:styleId="Hyperlink">
+    <w:name w:val="Hyperlink"/>
+    <w:basedOn w:val="DefaultParagraphFont"/>
+    <w:uiPriority w:val="99"/>
+    <w:unhideWhenUsed/>
+    <w:rsid w:val="009C4A2F"/>
+    <w:rPr>
+      <w:color w:val="467886" w:themeColor="hyperlink"/>
+      <w:u w:val="single"/>
+    </w:rPr>
+  </w:style>
+  <w:style w:type="character" w:styleId="UnresolvedMention">
+    <w:name w:val="Unresolved Mention"/>
+    <w:basedOn w:val="DefaultParagraphFont"/>
+    <w:uiPriority w:val="99"/>
+    <w:semiHidden/>
+    <w:unhideWhenUsed/>
+    <w:rsid w:val="009C4A2F"/>
+    <w:rPr>
+      <w:color w:val="605E5C"/>
+      <w:shd w:val="clear" w:color="auto" w:fill="E1DFDD"/>
     </w:rPr>
   </w:style>
 </w:styles>

</xml_diff>